<commit_message>
Added The Hand Technical Design Document.
</commit_message>
<xml_diff>
--- a/design/Technical Design Document/Technical Design Document.docx
+++ b/design/Technical Design Document/Technical Design Document.docx
@@ -86,7 +86,23 @@
           <w:sz w:val="24"/>
           <w:szCs w:val="24"/>
         </w:rPr>
-        <w:t>The appendage will include three phases, dubbed the "Eye," the "Control" and the "Hand." The "Eye" will act as the recording device, registering stimuli, such as hand motions, and feeding them to the "Control." The "Control" will interpret these analog signals, converting them into signals that the "Hand" can understand. Finally, the "Hand" will respond to this signals, based on the "Control's" interpretation algorithms.</w:t>
+        <w:t xml:space="preserve">The appendage will include three phases, dubbed the "Eye," the "Control" and the "Hand." The "Eye" will act as the recording device, registering stimuli, such as hand motions, and feeding them to the "Control." The "Control" will interpret these analog signals, converting them into signals that the "Hand" can understand. Finally, the "Hand" will respond to </w:t>
+      </w:r>
+      <w:r>
+        <w:rPr>
+          <w:rFonts w:ascii="Times New Roman" w:hAnsi="Times New Roman" w:cs="Times New Roman"/>
+          <w:sz w:val="24"/>
+          <w:szCs w:val="24"/>
+        </w:rPr>
+        <w:t>these</w:t>
+      </w:r>
+      <w:r>
+        <w:rPr>
+          <w:rFonts w:ascii="Times New Roman" w:hAnsi="Times New Roman" w:cs="Times New Roman"/>
+          <w:sz w:val="24"/>
+          <w:szCs w:val="24"/>
+        </w:rPr>
+        <w:t xml:space="preserve"> signals, based on the "Control's" interpretation algorithms.</w:t>
       </w:r>
     </w:p>
     <w:p>
@@ -114,7 +130,25 @@
           <w:sz w:val="24"/>
           <w:szCs w:val="24"/>
         </w:rPr>
-        <w:t>As a preliminary design objective, the "Eye" should involve the Microsoft Kinect motion sensing input device.</w:t>
+        <w:t xml:space="preserve">As a preliminary design objective, the "Eye" should involve the Microsoft </w:t>
+      </w:r>
+      <w:proofErr w:type="spellStart"/>
+      <w:r>
+        <w:rPr>
+          <w:rFonts w:ascii="Times New Roman" w:hAnsi="Times New Roman" w:cs="Times New Roman"/>
+          <w:sz w:val="24"/>
+          <w:szCs w:val="24"/>
+        </w:rPr>
+        <w:t>Kinect</w:t>
+      </w:r>
+      <w:proofErr w:type="spellEnd"/>
+      <w:r>
+        <w:rPr>
+          <w:rFonts w:ascii="Times New Roman" w:hAnsi="Times New Roman" w:cs="Times New Roman"/>
+          <w:sz w:val="24"/>
+          <w:szCs w:val="24"/>
+        </w:rPr>
+        <w:t xml:space="preserve"> motion sensing input device.</w:t>
       </w:r>
     </w:p>
     <w:sectPr>

</xml_diff>